<commit_message>
TDD aproach for development
</commit_message>
<xml_diff>
--- a/Traffic_Light_Control_Management_System.docx
+++ b/Traffic_Light_Control_Management_System.docx
@@ -678,6 +678,406 @@
         <w:t xml:space="preserve"> </w:t>
       </w:r>
     </w:p>
+    <w:p>
+      <w:pPr>
+        <w:pStyle w:val="Normal"/>
+        <w:spacing w:before="0" w:after="0"/>
+        <w:rPr/>
+      </w:pPr>
+      <w:r>
+        <w:rPr/>
+      </w:r>
+    </w:p>
+    <w:p>
+      <w:pPr>
+        <w:pStyle w:val="Normal"/>
+        <w:spacing w:before="0" w:after="0"/>
+        <w:rPr/>
+      </w:pPr>
+      <w:r>
+        <w:rPr/>
+      </w:r>
+    </w:p>
+    <w:p>
+      <w:pPr>
+        <w:pStyle w:val="Normal"/>
+        <w:spacing w:before="0" w:after="0"/>
+        <w:rPr/>
+      </w:pPr>
+      <w:r>
+        <w:rPr/>
+      </w:r>
+    </w:p>
+    <w:p>
+      <w:pPr>
+        <w:pStyle w:val="Normal"/>
+        <w:spacing w:before="0" w:after="0"/>
+        <w:rPr/>
+      </w:pPr>
+      <w:r>
+        <w:rPr/>
+      </w:r>
+    </w:p>
+    <w:p>
+      <w:pPr>
+        <w:pStyle w:val="Normal"/>
+        <w:spacing w:before="0" w:after="0"/>
+        <w:rPr/>
+      </w:pPr>
+      <w:r>
+        <w:rPr/>
+      </w:r>
+    </w:p>
+    <w:p>
+      <w:pPr>
+        <w:pStyle w:val="Normal"/>
+        <w:spacing w:before="0" w:after="0"/>
+        <w:rPr/>
+      </w:pPr>
+      <w:r>
+        <w:rPr/>
+      </w:r>
+    </w:p>
+    <w:p>
+      <w:pPr>
+        <w:pStyle w:val="Normal"/>
+        <w:spacing w:before="0" w:after="0"/>
+        <w:rPr/>
+      </w:pPr>
+      <w:r>
+        <w:rPr/>
+      </w:r>
+    </w:p>
+    <w:p>
+      <w:pPr>
+        <w:pStyle w:val="Normal"/>
+        <w:spacing w:before="0" w:after="0"/>
+        <w:rPr/>
+      </w:pPr>
+      <w:r>
+        <w:rPr/>
+      </w:r>
+    </w:p>
+    <w:p>
+      <w:pPr>
+        <w:pStyle w:val="Normal"/>
+        <w:spacing w:before="0" w:after="0"/>
+        <w:rPr/>
+      </w:pPr>
+      <w:r>
+        <w:rPr/>
+      </w:r>
+    </w:p>
+    <w:p>
+      <w:pPr>
+        <w:pStyle w:val="Normal"/>
+        <w:spacing w:before="0" w:after="0"/>
+        <w:rPr/>
+      </w:pPr>
+      <w:r>
+        <w:rPr/>
+      </w:r>
+    </w:p>
+    <w:p>
+      <w:pPr>
+        <w:pStyle w:val="Normal"/>
+        <w:spacing w:before="0" w:after="0"/>
+        <w:rPr/>
+      </w:pPr>
+      <w:r>
+        <w:rPr/>
+      </w:r>
+    </w:p>
+    <w:p>
+      <w:pPr>
+        <w:pStyle w:val="Normal"/>
+        <w:spacing w:before="0" w:after="0"/>
+        <w:rPr/>
+      </w:pPr>
+      <w:r>
+        <w:rPr/>
+      </w:r>
+    </w:p>
+    <w:p>
+      <w:pPr>
+        <w:pStyle w:val="Normal"/>
+        <w:spacing w:before="0" w:after="0"/>
+        <w:rPr/>
+      </w:pPr>
+      <w:r>
+        <w:rPr/>
+      </w:r>
+    </w:p>
+    <w:p>
+      <w:pPr>
+        <w:pStyle w:val="Normal"/>
+        <w:spacing w:before="0" w:after="0"/>
+        <w:rPr>
+          <w:b/>
+          <w:b/>
+          <w:bCs/>
+        </w:rPr>
+      </w:pPr>
+      <w:r>
+        <w:rPr>
+          <w:b/>
+          <w:bCs/>
+        </w:rPr>
+        <w:t xml:space="preserve">Test-Driven Development (TDD) based approach using </w:t>
+      </w:r>
+      <w:r>
+        <w:rPr>
+          <w:b/>
+          <w:bCs/>
+        </w:rPr>
+        <w:t>Unit Testing :</w:t>
+      </w:r>
+    </w:p>
+    <w:p>
+      <w:pPr>
+        <w:pStyle w:val="Normal"/>
+        <w:spacing w:before="0" w:after="0"/>
+        <w:rPr/>
+      </w:pPr>
+      <w:r>
+        <w:rPr/>
+      </w:r>
+    </w:p>
+    <w:p>
+      <w:pPr>
+        <w:pStyle w:val="Normal"/>
+        <w:spacing w:before="0" w:after="0"/>
+        <w:rPr/>
+      </w:pPr>
+      <w:r>
+        <w:rPr/>
+        <w:tab/>
+        <w:t>#define BOOST_TEST_DYN_LINK</w:t>
+      </w:r>
+    </w:p>
+    <w:p>
+      <w:pPr>
+        <w:pStyle w:val="Normal"/>
+        <w:spacing w:before="0" w:after="0"/>
+        <w:rPr/>
+      </w:pPr>
+      <w:r>
+        <w:rPr/>
+        <w:tab/>
+        <w:t xml:space="preserve">#define BOOST_TEST_MODULE </w:t>
+      </w:r>
+      <w:r>
+        <w:rPr/>
+        <w:t>TrafficLights</w:t>
+      </w:r>
+      <w:r>
+        <w:rPr/>
+        <w:t xml:space="preserve">_TM // must be define before </w:t>
+        <w:tab/>
+        <w:t>"unit_test.hpp"</w:t>
+      </w:r>
+    </w:p>
+    <w:p>
+      <w:pPr>
+        <w:pStyle w:val="Normal"/>
+        <w:spacing w:before="0" w:after="0"/>
+        <w:rPr/>
+      </w:pPr>
+      <w:r>
+        <w:rPr/>
+        <w:tab/>
+        <w:t>#include &lt;boost/test/unit_test.hpp&gt;</w:t>
+      </w:r>
+    </w:p>
+    <w:p>
+      <w:pPr>
+        <w:pStyle w:val="Normal"/>
+        <w:spacing w:before="0" w:after="0"/>
+        <w:rPr/>
+      </w:pPr>
+      <w:r>
+        <w:rPr/>
+      </w:r>
+    </w:p>
+    <w:p>
+      <w:pPr>
+        <w:pStyle w:val="Normal"/>
+        <w:spacing w:before="0" w:after="0"/>
+        <w:rPr/>
+      </w:pPr>
+      <w:r>
+        <w:rPr/>
+        <w:tab/>
+        <w:t>#include "TrafficLights.h"</w:t>
+      </w:r>
+    </w:p>
+    <w:p>
+      <w:pPr>
+        <w:pStyle w:val="Normal"/>
+        <w:spacing w:before="0" w:after="0"/>
+        <w:rPr/>
+      </w:pPr>
+      <w:r>
+        <w:rPr/>
+      </w:r>
+    </w:p>
+    <w:p>
+      <w:pPr>
+        <w:pStyle w:val="Normal"/>
+        <w:spacing w:before="0" w:after="0"/>
+        <w:rPr/>
+      </w:pPr>
+      <w:r>
+        <w:rPr/>
+        <w:tab/>
+        <w:t>using namespace TrafficLights;</w:t>
+      </w:r>
+    </w:p>
+    <w:p>
+      <w:pPr>
+        <w:pStyle w:val="Normal"/>
+        <w:spacing w:before="0" w:after="0"/>
+        <w:rPr/>
+      </w:pPr>
+      <w:r>
+        <w:rPr/>
+      </w:r>
+    </w:p>
+    <w:p>
+      <w:pPr>
+        <w:pStyle w:val="Normal"/>
+        <w:spacing w:before="0" w:after="0"/>
+        <w:rPr/>
+      </w:pPr>
+      <w:r>
+        <w:rPr/>
+        <w:tab/>
+        <w:t>BOOST_AUTO_TEST_SUITE (Dummy_Suite)</w:t>
+      </w:r>
+    </w:p>
+    <w:p>
+      <w:pPr>
+        <w:pStyle w:val="Normal"/>
+        <w:spacing w:before="0" w:after="0"/>
+        <w:rPr/>
+      </w:pPr>
+      <w:r>
+        <w:rPr/>
+      </w:r>
+    </w:p>
+    <w:p>
+      <w:pPr>
+        <w:pStyle w:val="Normal"/>
+        <w:spacing w:before="0" w:after="0"/>
+        <w:rPr/>
+      </w:pPr>
+      <w:r>
+        <w:rPr/>
+        <w:tab/>
+        <w:t>BOOST_AUTO_TEST_CASE(Dummy_Case )</w:t>
+      </w:r>
+    </w:p>
+    <w:p>
+      <w:pPr>
+        <w:pStyle w:val="Normal"/>
+        <w:spacing w:before="0" w:after="0"/>
+        <w:rPr/>
+      </w:pPr>
+      <w:r>
+        <w:rPr/>
+        <w:tab/>
+        <w:t>{</w:t>
+      </w:r>
+    </w:p>
+    <w:p>
+      <w:pPr>
+        <w:pStyle w:val="Normal"/>
+        <w:spacing w:before="0" w:after="0"/>
+        <w:rPr/>
+      </w:pPr>
+      <w:r>
+        <w:rPr/>
+        <w:tab/>
+        <w:tab/>
+        <w:t>//testing</w:t>
+      </w:r>
+    </w:p>
+    <w:p>
+      <w:pPr>
+        <w:pStyle w:val="Normal"/>
+        <w:spacing w:before="0" w:after="0"/>
+        <w:rPr/>
+      </w:pPr>
+      <w:r>
+        <w:rPr/>
+        <w:tab/>
+        <w:t xml:space="preserve">   BOOST_TEST_MESSAGE("Dummy test case for validation purpose ...");</w:t>
+      </w:r>
+    </w:p>
+    <w:p>
+      <w:pPr>
+        <w:pStyle w:val="Normal"/>
+        <w:spacing w:before="0" w:after="0"/>
+        <w:rPr/>
+      </w:pPr>
+      <w:r>
+        <w:rPr/>
+        <w:tab/>
+        <w:t>}</w:t>
+      </w:r>
+    </w:p>
+    <w:p>
+      <w:pPr>
+        <w:pStyle w:val="Normal"/>
+        <w:spacing w:before="0" w:after="0"/>
+        <w:rPr/>
+      </w:pPr>
+      <w:r>
+        <w:rPr/>
+      </w:r>
+    </w:p>
+    <w:p>
+      <w:pPr>
+        <w:pStyle w:val="Normal"/>
+        <w:spacing w:before="0" w:after="0"/>
+        <w:rPr/>
+      </w:pPr>
+      <w:r>
+        <w:rPr/>
+        <w:tab/>
+        <w:t>BOOST_AUTO_TEST_SUITE_END()</w:t>
+      </w:r>
+    </w:p>
+    <w:p>
+      <w:pPr>
+        <w:pStyle w:val="Normal"/>
+        <w:spacing w:before="0" w:after="0"/>
+        <w:rPr/>
+      </w:pPr>
+      <w:r>
+        <w:rPr/>
+      </w:r>
+    </w:p>
+    <w:p>
+      <w:pPr>
+        <w:pStyle w:val="Normal"/>
+        <w:spacing w:before="0" w:after="0"/>
+        <w:rPr/>
+      </w:pPr>
+      <w:r>
+        <w:rPr/>
+      </w:r>
+    </w:p>
+    <w:p>
+      <w:pPr>
+        <w:pStyle w:val="Normal"/>
+        <w:spacing w:before="0" w:after="0"/>
+        <w:rPr/>
+      </w:pPr>
+      <w:r>
+        <w:rPr/>
+      </w:r>
+    </w:p>
     <w:sectPr>
       <w:type w:val="nextPage"/>
       <w:pgSz w:w="12240" w:h="15840"/>
@@ -1373,6 +1773,95 @@
       <w:szCs w:val="18"/>
     </w:rPr>
   </w:style>
+  <w:style w:type="character" w:styleId="ListLabel11">
+    <w:name w:val="ListLabel 11"/>
+    <w:qFormat/>
+    <w:rPr>
+      <w:rFonts w:cs="OpenSymbol"/>
+      <w:sz w:val="18"/>
+      <w:szCs w:val="18"/>
+    </w:rPr>
+  </w:style>
+  <w:style w:type="character" w:styleId="ListLabel12">
+    <w:name w:val="ListLabel 12"/>
+    <w:qFormat/>
+    <w:rPr>
+      <w:rFonts w:cs="OpenSymbol"/>
+      <w:sz w:val="18"/>
+      <w:szCs w:val="18"/>
+    </w:rPr>
+  </w:style>
+  <w:style w:type="character" w:styleId="ListLabel13">
+    <w:name w:val="ListLabel 13"/>
+    <w:qFormat/>
+    <w:rPr>
+      <w:rFonts w:cs="OpenSymbol"/>
+      <w:sz w:val="18"/>
+      <w:szCs w:val="18"/>
+    </w:rPr>
+  </w:style>
+  <w:style w:type="character" w:styleId="ListLabel14">
+    <w:name w:val="ListLabel 14"/>
+    <w:qFormat/>
+    <w:rPr>
+      <w:rFonts w:cs="OpenSymbol"/>
+      <w:sz w:val="18"/>
+      <w:szCs w:val="18"/>
+    </w:rPr>
+  </w:style>
+  <w:style w:type="character" w:styleId="ListLabel15">
+    <w:name w:val="ListLabel 15"/>
+    <w:qFormat/>
+    <w:rPr>
+      <w:rFonts w:cs="OpenSymbol"/>
+      <w:sz w:val="18"/>
+      <w:szCs w:val="18"/>
+    </w:rPr>
+  </w:style>
+  <w:style w:type="character" w:styleId="ListLabel16">
+    <w:name w:val="ListLabel 16"/>
+    <w:qFormat/>
+    <w:rPr>
+      <w:rFonts w:cs="OpenSymbol"/>
+      <w:sz w:val="18"/>
+      <w:szCs w:val="18"/>
+    </w:rPr>
+  </w:style>
+  <w:style w:type="character" w:styleId="ListLabel17">
+    <w:name w:val="ListLabel 17"/>
+    <w:qFormat/>
+    <w:rPr>
+      <w:rFonts w:cs="OpenSymbol"/>
+      <w:sz w:val="18"/>
+      <w:szCs w:val="18"/>
+    </w:rPr>
+  </w:style>
+  <w:style w:type="character" w:styleId="ListLabel18">
+    <w:name w:val="ListLabel 18"/>
+    <w:qFormat/>
+    <w:rPr>
+      <w:rFonts w:cs="OpenSymbol"/>
+      <w:sz w:val="18"/>
+      <w:szCs w:val="18"/>
+    </w:rPr>
+  </w:style>
+  <w:style w:type="character" w:styleId="ListLabel19">
+    <w:name w:val="ListLabel 19"/>
+    <w:qFormat/>
+    <w:rPr>
+      <w:rFonts w:cs="OpenSymbol"/>
+      <w:sz w:val="18"/>
+      <w:szCs w:val="18"/>
+    </w:rPr>
+  </w:style>
+  <w:style w:type="character" w:styleId="Emphasis">
+    <w:name w:val="Emphasis"/>
+    <w:qFormat/>
+    <w:rPr>
+      <w:i/>
+      <w:iCs/>
+    </w:rPr>
+  </w:style>
   <w:style w:type="paragraph" w:styleId="Heading">
     <w:name w:val="Heading"/>
     <w:basedOn w:val="Normal"/>

</xml_diff>